<commit_message>
Springboot app ec2 with Aws CLI
</commit_message>
<xml_diff>
--- a/Phase-4/Session-4/SpringbootApp With AWS CLI and EC2 instance.docx
+++ b/Phase-4/Session-4/SpringbootApp With AWS CLI and EC2 instance.docx
@@ -523,7 +523,19 @@
         <w:rPr>
           <w:lang w:val="en-US"/>
         </w:rPr>
-        <w:t>&gt; java-version</w:t>
+        <w:t>&gt; java</w:t>
+      </w:r>
+      <w:r>
+        <w:rPr>
+          <w:lang w:val="en-US"/>
+        </w:rPr>
+        <w:t xml:space="preserve"> </w:t>
+      </w:r>
+      <w:r>
+        <w:rPr>
+          <w:lang w:val="en-US"/>
+        </w:rPr>
+        <w:t>-version</w:t>
       </w:r>
     </w:p>
     <w:p>
@@ -843,7 +855,87 @@
         <mc:AlternateContent>
           <mc:Choice Requires="wps">
             <w:drawing>
-              <wp:anchor distT="0" distB="0" distL="114300" distR="114300" simplePos="0" relativeHeight="251664384" behindDoc="0" locked="0" layoutInCell="1" allowOverlap="1" wp14:anchorId="65F0F1C4" wp14:editId="6777D540">
+              <wp:anchor distT="0" distB="0" distL="114300" distR="114300" simplePos="0" relativeHeight="251662336" behindDoc="0" locked="0" layoutInCell="1" allowOverlap="1" wp14:anchorId="30C50639" wp14:editId="118C8057">
+                <wp:simplePos x="0" y="0"/>
+                <wp:positionH relativeFrom="column">
+                  <wp:posOffset>1190625</wp:posOffset>
+                </wp:positionH>
+                <wp:positionV relativeFrom="paragraph">
+                  <wp:posOffset>415289</wp:posOffset>
+                </wp:positionV>
+                <wp:extent cx="3343275" cy="3200400"/>
+                <wp:effectExtent l="19050" t="38100" r="47625" b="19050"/>
+                <wp:wrapNone/>
+                <wp:docPr id="13" name="Straight Arrow Connector 13"/>
+                <wp:cNvGraphicFramePr/>
+                <a:graphic xmlns:a="http://schemas.openxmlformats.org/drawingml/2006/main">
+                  <a:graphicData uri="http://schemas.microsoft.com/office/word/2010/wordprocessingShape">
+                    <wps:wsp>
+                      <wps:cNvCnPr/>
+                      <wps:spPr>
+                        <a:xfrm flipV="1">
+                          <a:off x="0" y="0"/>
+                          <a:ext cx="3343275" cy="3200400"/>
+                        </a:xfrm>
+                        <a:prstGeom prst="straightConnector1">
+                          <a:avLst/>
+                        </a:prstGeom>
+                        <a:ln w="38100">
+                          <a:solidFill>
+                            <a:srgbClr val="FF0000"/>
+                          </a:solidFill>
+                          <a:tailEnd type="triangle"/>
+                        </a:ln>
+                      </wps:spPr>
+                      <wps:style>
+                        <a:lnRef idx="1">
+                          <a:schemeClr val="accent1"/>
+                        </a:lnRef>
+                        <a:fillRef idx="0">
+                          <a:schemeClr val="accent1"/>
+                        </a:fillRef>
+                        <a:effectRef idx="0">
+                          <a:schemeClr val="accent1"/>
+                        </a:effectRef>
+                        <a:fontRef idx="minor">
+                          <a:schemeClr val="tx1"/>
+                        </a:fontRef>
+                      </wps:style>
+                      <wps:bodyPr/>
+                    </wps:wsp>
+                  </a:graphicData>
+                </a:graphic>
+                <wp14:sizeRelH relativeFrom="margin">
+                  <wp14:pctWidth>0</wp14:pctWidth>
+                </wp14:sizeRelH>
+                <wp14:sizeRelV relativeFrom="margin">
+                  <wp14:pctHeight>0</wp14:pctHeight>
+                </wp14:sizeRelV>
+              </wp:anchor>
+            </w:drawing>
+          </mc:Choice>
+          <mc:Fallback>
+            <w:pict>
+              <v:shapetype w14:anchorId="0B216B5B" id="_x0000_t32" coordsize="21600,21600" o:spt="32" o:oned="t" path="m,l21600,21600e" filled="f">
+                <v:path arrowok="t" fillok="f" o:connecttype="none"/>
+                <o:lock v:ext="edit" shapetype="t"/>
+              </v:shapetype>
+              <v:shape id="Straight Arrow Connector 13" o:spid="_x0000_s1026" type="#_x0000_t32" style="position:absolute;margin-left:93.75pt;margin-top:32.7pt;width:263.25pt;height:252pt;flip:y;z-index:251662336;visibility:visible;mso-wrap-style:square;mso-width-percent:0;mso-height-percent:0;mso-wrap-distance-left:9pt;mso-wrap-distance-top:0;mso-wrap-distance-right:9pt;mso-wrap-distance-bottom:0;mso-position-horizontal:absolute;mso-position-horizontal-relative:text;mso-position-vertical:absolute;mso-position-vertical-relative:text;mso-width-percent:0;mso-height-percent:0;mso-width-relative:margin;mso-height-relative:margin" o:gfxdata="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" strokecolor="red" strokeweight="3pt">
+                <v:stroke endarrow="block" joinstyle="miter"/>
+              </v:shape>
+            </w:pict>
+          </mc:Fallback>
+        </mc:AlternateContent>
+      </w:r>
+      <w:r>
+        <w:rPr>
+          <w:noProof/>
+          <w:lang w:eastAsia="en-IN"/>
+        </w:rPr>
+        <mc:AlternateContent>
+          <mc:Choice Requires="wps">
+            <w:drawing>
+              <wp:anchor distT="0" distB="0" distL="114300" distR="114300" simplePos="0" relativeHeight="251664384" behindDoc="0" locked="0" layoutInCell="1" allowOverlap="1" wp14:anchorId="6D18AD04" wp14:editId="66B27401">
                 <wp:simplePos x="0" y="0"/>
                 <wp:positionH relativeFrom="margin">
                   <wp:posOffset>5093335</wp:posOffset>
@@ -911,83 +1003,9 @@
           </mc:Choice>
           <mc:Fallback>
             <w:pict>
-              <v:rect w14:anchorId="69C86273" id="Rectangle 14" o:spid="_x0000_s1026" style="position:absolute;margin-left:401.05pt;margin-top:21.45pt;width:54pt;height:12pt;z-index:251664384;visibility:visible;mso-wrap-style:square;mso-width-percent:0;mso-height-percent:0;mso-wrap-distance-left:9pt;mso-wrap-distance-top:0;mso-wrap-distance-right:9pt;mso-wrap-distance-bottom:0;mso-position-horizontal:absolute;mso-position-horizontal-relative:margin;mso-position-vertical:absolute;mso-position-vertical-relative:text;mso-width-percent:0;mso-height-percent:0;mso-width-relative:margin;mso-height-relative:margin;v-text-anchor:middle" o:gfxdata="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" filled="f" strokecolor="red" strokeweight="1.5pt">
+              <v:rect w14:anchorId="17965C5C" id="Rectangle 14" o:spid="_x0000_s1026" style="position:absolute;margin-left:401.05pt;margin-top:21.45pt;width:54pt;height:12pt;z-index:251664384;visibility:visible;mso-wrap-style:square;mso-width-percent:0;mso-height-percent:0;mso-wrap-distance-left:9pt;mso-wrap-distance-top:0;mso-wrap-distance-right:9pt;mso-wrap-distance-bottom:0;mso-position-horizontal:absolute;mso-position-horizontal-relative:margin;mso-position-vertical:absolute;mso-position-vertical-relative:text;mso-width-percent:0;mso-height-percent:0;mso-width-relative:margin;mso-height-relative:margin;v-text-anchor:middle" o:gfxdata="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" filled="f" strokecolor="red" strokeweight="1.5pt">
                 <w10:wrap anchorx="margin"/>
               </v:rect>
-            </w:pict>
-          </mc:Fallback>
-        </mc:AlternateContent>
-      </w:r>
-      <w:r>
-        <w:rPr>
-          <w:noProof/>
-          <w:lang w:eastAsia="en-IN"/>
-        </w:rPr>
-        <mc:AlternateContent>
-          <mc:Choice Requires="wps">
-            <w:drawing>
-              <wp:anchor distT="0" distB="0" distL="114300" distR="114300" simplePos="0" relativeHeight="251662336" behindDoc="0" locked="0" layoutInCell="1" allowOverlap="1" wp14:anchorId="5A3632A8" wp14:editId="6C424F10">
-                <wp:simplePos x="0" y="0"/>
-                <wp:positionH relativeFrom="column">
-                  <wp:posOffset>619124</wp:posOffset>
-                </wp:positionH>
-                <wp:positionV relativeFrom="paragraph">
-                  <wp:posOffset>415290</wp:posOffset>
-                </wp:positionV>
-                <wp:extent cx="3914775" cy="2981325"/>
-                <wp:effectExtent l="19050" t="38100" r="47625" b="28575"/>
-                <wp:wrapNone/>
-                <wp:docPr id="13" name="Straight Arrow Connector 13"/>
-                <wp:cNvGraphicFramePr/>
-                <a:graphic xmlns:a="http://schemas.openxmlformats.org/drawingml/2006/main">
-                  <a:graphicData uri="http://schemas.microsoft.com/office/word/2010/wordprocessingShape">
-                    <wps:wsp>
-                      <wps:cNvCnPr/>
-                      <wps:spPr>
-                        <a:xfrm flipV="1">
-                          <a:off x="0" y="0"/>
-                          <a:ext cx="3914775" cy="2981325"/>
-                        </a:xfrm>
-                        <a:prstGeom prst="straightConnector1">
-                          <a:avLst/>
-                        </a:prstGeom>
-                        <a:ln w="38100">
-                          <a:solidFill>
-                            <a:srgbClr val="FF0000"/>
-                          </a:solidFill>
-                          <a:tailEnd type="triangle"/>
-                        </a:ln>
-                      </wps:spPr>
-                      <wps:style>
-                        <a:lnRef idx="1">
-                          <a:schemeClr val="accent1"/>
-                        </a:lnRef>
-                        <a:fillRef idx="0">
-                          <a:schemeClr val="accent1"/>
-                        </a:fillRef>
-                        <a:effectRef idx="0">
-                          <a:schemeClr val="accent1"/>
-                        </a:effectRef>
-                        <a:fontRef idx="minor">
-                          <a:schemeClr val="tx1"/>
-                        </a:fontRef>
-                      </wps:style>
-                      <wps:bodyPr/>
-                    </wps:wsp>
-                  </a:graphicData>
-                </a:graphic>
-              </wp:anchor>
-            </w:drawing>
-          </mc:Choice>
-          <mc:Fallback>
-            <w:pict>
-              <v:shapetype w14:anchorId="1B21F85A" id="_x0000_t32" coordsize="21600,21600" o:spt="32" o:oned="t" path="m,l21600,21600e" filled="f">
-                <v:path arrowok="t" fillok="f" o:connecttype="none"/>
-                <o:lock v:ext="edit" shapetype="t"/>
-              </v:shapetype>
-              <v:shape id="Straight Arrow Connector 13" o:spid="_x0000_s1026" type="#_x0000_t32" style="position:absolute;margin-left:48.75pt;margin-top:32.7pt;width:308.25pt;height:234.75pt;flip:y;z-index:251662336;visibility:visible;mso-wrap-style:square;mso-wrap-distance-left:9pt;mso-wrap-distance-top:0;mso-wrap-distance-right:9pt;mso-wrap-distance-bottom:0;mso-position-horizontal:absolute;mso-position-horizontal-relative:text;mso-position-vertical:absolute;mso-position-vertical-relative:text" o:gfxdata="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" strokecolor="red" strokeweight="3pt">
-                <v:stroke endarrow="block" joinstyle="miter"/>
-              </v:shape>
             </w:pict>
           </mc:Fallback>
         </mc:AlternateContent>
@@ -1350,6 +1368,8 @@
           </wp:inline>
         </w:drawing>
       </w:r>
+      <w:bookmarkStart w:id="0" w:name="_GoBack"/>
+      <w:bookmarkEnd w:id="0"/>
     </w:p>
     <w:p>
       <w:pPr>
@@ -1929,8 +1949,6 @@
         </w:rPr>
         <w:t>Ipaddress:8080</w:t>
       </w:r>
-      <w:bookmarkStart w:id="0" w:name="_GoBack"/>
-      <w:bookmarkEnd w:id="0"/>
     </w:p>
     <w:p>
       <w:pPr>

</xml_diff>